<commit_message>
some good links added
</commit_message>
<xml_diff>
--- a/Important Links.docx
+++ b/Important Links.docx
@@ -17,6 +17,8 @@
       <w:pPr>
         <w:rPr>
           <w:rFonts w:ascii="Times New Roman" w:eastAsia="Times New Roman" w:hAnsi="Times New Roman" w:cs="Times New Roman"/>
+          <w:color w:val="0000FF"/>
+          <w:u w:val="single"/>
         </w:rPr>
       </w:pPr>
       <w:hyperlink r:id="rId4" w:history="1">
@@ -31,9 +33,91 @@
       </w:hyperlink>
     </w:p>
     <w:p>
+      <w:pPr>
+        <w:rPr>
+          <w:rFonts w:ascii="Times New Roman" w:eastAsia="Times New Roman" w:hAnsi="Times New Roman" w:cs="Times New Roman"/>
+          <w:color w:val="0000FF"/>
+          <w:u w:val="single"/>
+        </w:rPr>
+      </w:pPr>
+    </w:p>
+    <w:p>
+      <w:pPr>
+        <w:rPr>
+          <w:rFonts w:ascii="Times New Roman" w:eastAsia="Times New Roman" w:hAnsi="Times New Roman" w:cs="Times New Roman"/>
+          <w:color w:val="000000" w:themeColor="text1"/>
+        </w:rPr>
+      </w:pPr>
+      <w:r>
+        <w:rPr>
+          <w:rFonts w:ascii="Times New Roman" w:eastAsia="Times New Roman" w:hAnsi="Times New Roman" w:cs="Times New Roman"/>
+          <w:color w:val="000000" w:themeColor="text1"/>
+        </w:rPr>
+        <w:t>Data Structures</w:t>
+      </w:r>
+      <w:r>
+        <w:rPr>
+          <w:rFonts w:ascii="Times New Roman" w:eastAsia="Times New Roman" w:hAnsi="Times New Roman" w:cs="Times New Roman"/>
+          <w:color w:val="000000" w:themeColor="text1"/>
+        </w:rPr>
+        <w:t xml:space="preserve"> by Amen Goel Quora</w:t>
+      </w:r>
+    </w:p>
+    <w:p>
+      <w:hyperlink r:id="rId5" w:history="1">
+        <w:r>
+          <w:rPr>
+            <w:rStyle w:val="Hyperlink"/>
+          </w:rPr>
+          <w:t>https://www.quora.com/What-basic-data-structures-and-algorithms-should-one-learn-before-starting-competitive-programming</w:t>
+        </w:r>
+      </w:hyperlink>
+    </w:p>
+    <w:p/>
+    <w:p>
+      <w:r>
+        <w:t xml:space="preserve">Data Structures by </w:t>
+      </w:r>
+      <w:r>
+        <w:t>Sameer Gulati</w:t>
+      </w:r>
+    </w:p>
+    <w:p>
+      <w:hyperlink r:id="rId6" w:history="1">
+        <w:r>
+          <w:rPr>
+            <w:rStyle w:val="Hyperlink"/>
+          </w:rPr>
+          <w:t>https://www.quora.com/What-is-a-list-of-data-structures-that-a-competitive-programmer-must-know</w:t>
+        </w:r>
+      </w:hyperlink>
+    </w:p>
+    <w:p/>
+    <w:p>
+      <w:proofErr w:type="spellStart"/>
+      <w:r>
+        <w:t>Algo</w:t>
+      </w:r>
+      <w:proofErr w:type="spellEnd"/>
+      <w:r>
+        <w:t xml:space="preserve"> concepts lecture</w:t>
+      </w:r>
+    </w:p>
+    <w:p>
+      <w:hyperlink r:id="rId7" w:history="1">
+        <w:r>
+          <w:rPr>
+            <w:rStyle w:val="Hyperlink"/>
+          </w:rPr>
+          <w:t>https://www.youtube.com/watch?v=RBSGKlAvoiM</w:t>
+        </w:r>
+      </w:hyperlink>
+    </w:p>
+    <w:p>
       <w:bookmarkStart w:id="0" w:name="_GoBack"/>
       <w:bookmarkEnd w:id="0"/>
     </w:p>
+    <w:p/>
     <w:sectPr>
       <w:pgSz w:w="12240" w:h="15840"/>
       <w:pgMar w:top="1440" w:right="1440" w:bottom="1440" w:left="1440" w:header="720" w:footer="720" w:gutter="0"/>
@@ -471,12 +555,23 @@
     <w:name w:val="Hyperlink"/>
     <w:basedOn w:val="DefaultParagraphFont"/>
     <w:uiPriority w:val="99"/>
-    <w:semiHidden/>
     <w:unhideWhenUsed/>
     <w:rsid w:val="00D96185"/>
     <w:rPr>
       <w:color w:val="0000FF"/>
       <w:u w:val="single"/>
+    </w:rPr>
+  </w:style>
+  <w:style w:type="character" w:styleId="UnresolvedMention">
+    <w:name w:val="Unresolved Mention"/>
+    <w:basedOn w:val="DefaultParagraphFont"/>
+    <w:uiPriority w:val="99"/>
+    <w:semiHidden/>
+    <w:unhideWhenUsed/>
+    <w:rsid w:val="008D13D7"/>
+    <w:rPr>
+      <w:color w:val="605E5C"/>
+      <w:shd w:val="clear" w:color="auto" w:fill="E1DFDD"/>
     </w:rPr>
   </w:style>
 </w:styles>

</xml_diff>